<commit_message>
Added my student number and some wording changes
</commit_message>
<xml_diff>
--- a/AE1/PDPP - AE1.docx
+++ b/AE1/PDPP - AE1.docx
@@ -5,7 +5,9 @@
     <w:sdt>
       <w:sdtPr>
         <w:rPr>
+          <w:rFonts w:eastAsiaTheme="minorHAnsi"/>
           <w:sz w:val="2"/>
+          <w:lang w:val="en-GB"/>
         </w:rPr>
         <w:id w:val="97998945"/>
         <w:docPartObj>
@@ -15,10 +17,9 @@
       </w:sdtPr>
       <w:sdtEndPr>
         <w:rPr>
-          <w:rFonts w:eastAsiaTheme="minorHAnsi" w:cs="Arial"/>
+          <w:rFonts w:cs="Arial"/>
           <w:sz w:val="24"/>
           <w:szCs w:val="24"/>
-          <w:lang w:val="en-GB"/>
         </w:rPr>
       </w:sdtEndPr>
       <w:sdtContent>
@@ -264,8 +265,6 @@
                   </w:rPr>
                   <w:t>Q12275417</w:t>
                 </w:r>
-                <w:bookmarkStart w:id="0" w:name="_GoBack"/>
-                <w:bookmarkEnd w:id="0"/>
               </w:p>
             </w:tc>
           </w:tr>
@@ -301,6 +300,13 @@
                     <w:szCs w:val="24"/>
                   </w:rPr>
                 </w:pPr>
+                <w:r>
+                  <w:rPr>
+                    <w:rFonts w:cs="Arial"/>
+                    <w:szCs w:val="24"/>
+                  </w:rPr>
+                  <w:t>Q12328545</w:t>
+                </w:r>
               </w:p>
             </w:tc>
           </w:tr>
@@ -536,7 +542,21 @@
           <w:rFonts w:cs="Arial"/>
           <w:szCs w:val="24"/>
         </w:rPr>
-        <w:t>We are a small indie studio based in Southampton that are looking to take a new 2D artist under our wing! We have started a new project under the support of a publisher and are in need of a larger team. Could you be the one?</w:t>
+        <w:t xml:space="preserve">We are a small indie studio based in Southampton that are looking to take a new 2D artist under our wing! We have started a new project under the support of a publisher and are </w:t>
+      </w:r>
+      <w:r>
+        <w:rPr>
+          <w:rFonts w:cs="Arial"/>
+          <w:szCs w:val="24"/>
+        </w:rPr>
+        <w:t>expanding our</w:t>
+      </w:r>
+      <w:r>
+        <w:rPr>
+          <w:rFonts w:cs="Arial"/>
+          <w:szCs w:val="24"/>
+        </w:rPr>
+        <w:t xml:space="preserve"> team. Could you be the one?</w:t>
       </w:r>
     </w:p>
     <w:p>
@@ -553,7 +573,21 @@
           <w:rFonts w:cs="Arial"/>
           <w:szCs w:val="24"/>
         </w:rPr>
-        <w:t xml:space="preserve">As a 2D artist you will work as part of our team creating 2D graphics and sprites based on the description and work done by the design team. You will maintain a high level of professional communication with designers in order to ensure proper implementation of ideas. </w:t>
+        <w:t xml:space="preserve">As a 2D artist you will work as part of our team creating 2D graphics and sprites based on the description and work done by the design team. You will maintain a high level of professional communication with designers </w:t>
+      </w:r>
+      <w:r>
+        <w:rPr>
+          <w:rFonts w:cs="Arial"/>
+          <w:szCs w:val="24"/>
+        </w:rPr>
+        <w:t>to</w:t>
+      </w:r>
+      <w:r>
+        <w:rPr>
+          <w:rFonts w:cs="Arial"/>
+          <w:szCs w:val="24"/>
+        </w:rPr>
+        <w:t xml:space="preserve"> ensure proper implementation of ideas. </w:t>
       </w:r>
     </w:p>
     <w:p>
@@ -1267,42 +1301,7 @@
           <w:rFonts w:cs="Arial"/>
           <w:szCs w:val="24"/>
         </w:rPr>
-        <w:t>hireme</w:t>
-      </w:r>
-      <w:r>
-        <w:rPr>
-          <w:rFonts w:cs="Arial"/>
-          <w:szCs w:val="24"/>
-        </w:rPr>
-        <w:t>@</w:t>
-      </w:r>
-      <w:r>
-        <w:rPr>
-          <w:rFonts w:cs="Arial"/>
-          <w:szCs w:val="24"/>
-        </w:rPr>
-        <w:t>somedomain</w:t>
-      </w:r>
-      <w:r>
-        <w:rPr>
-          <w:rFonts w:cs="Arial"/>
-          <w:szCs w:val="24"/>
-        </w:rPr>
-        <w:t>.</w:t>
-      </w:r>
-      <w:r>
-        <w:rPr>
-          <w:rFonts w:cs="Arial"/>
-          <w:szCs w:val="24"/>
-        </w:rPr>
-        <w:t>com</w:t>
-      </w:r>
-      <w:r>
-        <w:rPr>
-          <w:rFonts w:cs="Arial"/>
-          <w:szCs w:val="24"/>
-        </w:rPr>
-        <w:t xml:space="preserve"> </w:t>
+        <w:t xml:space="preserve">hireme@somedomain.com </w:t>
       </w:r>
       <w:r>
         <w:rPr>
@@ -1882,7 +1881,21 @@
           <w:rFonts w:cs="Arial"/>
           <w:szCs w:val="24"/>
         </w:rPr>
-        <w:t>ed with junior graduates</w:t>
+        <w:t xml:space="preserve">ed </w:t>
+      </w:r>
+      <w:r>
+        <w:rPr>
+          <w:rFonts w:cs="Arial"/>
+          <w:szCs w:val="24"/>
+        </w:rPr>
+        <w:t>for</w:t>
+      </w:r>
+      <w:r>
+        <w:rPr>
+          <w:rFonts w:cs="Arial"/>
+          <w:szCs w:val="24"/>
+        </w:rPr>
+        <w:t xml:space="preserve"> junior graduates</w:t>
       </w:r>
       <w:r>
         <w:rPr>
@@ -1910,7 +1923,21 @@
           <w:rFonts w:cs="Arial"/>
           <w:szCs w:val="24"/>
         </w:rPr>
-        <w:t>shows they are able to work in a team</w:t>
+        <w:t xml:space="preserve">shows they </w:t>
+      </w:r>
+      <w:r>
+        <w:rPr>
+          <w:rFonts w:cs="Arial"/>
+          <w:szCs w:val="24"/>
+        </w:rPr>
+        <w:t>can</w:t>
+      </w:r>
+      <w:r>
+        <w:rPr>
+          <w:rFonts w:cs="Arial"/>
+          <w:szCs w:val="24"/>
+        </w:rPr>
+        <w:t xml:space="preserve"> work in a team</w:t>
       </w:r>
       <w:r>
         <w:rPr>
@@ -2270,19 +2297,7 @@
         <w:jc w:val="both"/>
       </w:pPr>
       <w:r>
-        <w:t>A</w:t>
-      </w:r>
-      <w:r>
-        <w:t xml:space="preserve">s </w:t>
-      </w:r>
-      <w:r>
-        <w:t xml:space="preserve">this was </w:t>
-      </w:r>
-      <w:r>
-        <w:t xml:space="preserve">a group project </w:t>
-      </w:r>
-      <w:r>
-        <w:t>it was discussed the</w:t>
+        <w:t>As this was a group project it was discussed the</w:t>
       </w:r>
       <w:r>
         <w:t xml:space="preserve"> methods used were</w:t>
@@ -2461,6 +2476,8 @@
           <w:u w:val="single"/>
         </w:rPr>
       </w:pPr>
+      <w:bookmarkStart w:id="0" w:name="_GoBack"/>
+      <w:bookmarkEnd w:id="0"/>
     </w:p>
     <w:p>
       <w:pPr>
@@ -2533,27 +2550,14 @@
       <w:r>
         <w:t xml:space="preserve">Figure </w:t>
       </w:r>
-      <w:r>
-        <w:fldChar w:fldCharType="begin"/>
-      </w:r>
-      <w:r>
-        <w:instrText xml:space="preserve"> SEQ Figure \* ALPHABETIC </w:instrText>
-      </w:r>
-      <w:r>
-        <w:fldChar w:fldCharType="separate"/>
-      </w:r>
-      <w:r>
-        <w:rPr>
-          <w:noProof/>
-        </w:rPr>
-        <w:t>A</w:t>
-      </w:r>
-      <w:r>
-        <w:rPr>
-          <w:noProof/>
-        </w:rPr>
-        <w:fldChar w:fldCharType="end"/>
-      </w:r>
+      <w:fldSimple w:instr=" SEQ Figure \* ALPHABETIC ">
+        <w:r>
+          <w:rPr>
+            <w:noProof/>
+          </w:rPr>
+          <w:t>A</w:t>
+        </w:r>
+      </w:fldSimple>
     </w:p>
     <w:p>
       <w:pPr>
@@ -3298,7 +3302,7 @@
           <v:shape id="_x0000_i1025" type="#_x0000_t75" style="width:445.5pt;height:382.5pt" o:ole="">
             <v:imagedata r:id="rId18" o:title="" cropbottom="18875f"/>
           </v:shape>
-          <o:OLEObject Type="Embed" ProgID="Acrobat.Document.DC" ShapeID="_x0000_i1025" DrawAspect="Content" ObjectID="_1550578553" r:id="rId19"/>
+          <o:OLEObject Type="Embed" ProgID="Acrobat.Document.DC" ShapeID="_x0000_i1025" DrawAspect="Content" ObjectID="_1550589532" r:id="rId19"/>
         </w:object>
       </w:r>
     </w:p>
@@ -3454,6 +3458,7 @@
         <w:docPartUnique/>
       </w:docPartObj>
     </w:sdtPr>
+    <w:sdtEndPr/>
     <w:sdtContent>
       <w:sdt>
         <w:sdtPr>
@@ -3463,6 +3468,7 @@
             <w:docPartUnique/>
           </w:docPartObj>
         </w:sdtPr>
+        <w:sdtEndPr/>
         <w:sdtContent>
           <w:p>
             <w:pPr>
@@ -3501,7 +3507,7 @@
                 <w:bCs/>
                 <w:noProof/>
               </w:rPr>
-              <w:t>19</w:t>
+              <w:t>5</w:t>
             </w:r>
             <w:r>
               <w:rPr>
@@ -4189,6 +4195,7 @@
     <w:lsdException w:name="HTML Sample" w:semiHidden="1" w:unhideWhenUsed="1"/>
     <w:lsdException w:name="HTML Typewriter" w:semiHidden="1" w:unhideWhenUsed="1"/>
     <w:lsdException w:name="HTML Variable" w:semiHidden="1" w:unhideWhenUsed="1"/>
+    <w:lsdException w:name="Normal Table" w:semiHidden="1" w:unhideWhenUsed="1"/>
     <w:lsdException w:name="annotation subject" w:semiHidden="1" w:unhideWhenUsed="1"/>
     <w:lsdException w:name="No List" w:semiHidden="1" w:unhideWhenUsed="1"/>
     <w:lsdException w:name="Outline List 1" w:semiHidden="1" w:unhideWhenUsed="1"/>
@@ -4233,6 +4240,7 @@
     <w:lsdException w:name="Table Professional" w:semiHidden="1" w:unhideWhenUsed="1"/>
     <w:lsdException w:name="Table Subtle 1" w:semiHidden="1" w:unhideWhenUsed="1"/>
     <w:lsdException w:name="Table Subtle 2" w:semiHidden="1" w:unhideWhenUsed="1"/>
+    <w:lsdException w:name="Table Web 1" w:semiHidden="1" w:unhideWhenUsed="1"/>
     <w:lsdException w:name="Table Web 2" w:semiHidden="1" w:unhideWhenUsed="1"/>
     <w:lsdException w:name="Table Web 3" w:semiHidden="1" w:unhideWhenUsed="1"/>
     <w:lsdException w:name="Balloon Text" w:semiHidden="1" w:unhideWhenUsed="1"/>
@@ -5025,7 +5033,7 @@
 </file>
 
 <file path=customXml/itemProps1.xml><?xml version="1.0" encoding="utf-8"?>
-<ds:datastoreItem xmlns:ds="http://schemas.openxmlformats.org/officeDocument/2006/customXml" ds:itemID="{0390EF7F-170C-4D51-B3DC-9291B2EF4BE6}">
+<ds:datastoreItem xmlns:ds="http://schemas.openxmlformats.org/officeDocument/2006/customXml" ds:itemID="{7C09F46D-FDAB-4671-AE45-ECE44777EE74}">
   <ds:schemaRefs>
     <ds:schemaRef ds:uri="http://schemas.openxmlformats.org/officeDocument/2006/bibliography"/>
   </ds:schemaRefs>

</xml_diff>